<commit_message>
Updated resume and started backfilling old blog posts (slowly but surely).
</commit_message>
<xml_diff>
--- a/assets/files/NoahWrightResume.docx
+++ b/assets/files/NoahWrightResume.docx
@@ -1,6 +1,6 @@
 
 <file path=word/document.xml><?xml version="1.0" encoding="utf-8"?>
-<w:document xmlns:wpc="http://schemas.microsoft.com/office/word/2010/wordprocessingCanvas" xmlns:cx="http://schemas.microsoft.com/office/drawing/2014/chartex" xmlns:cx1="http://schemas.microsoft.com/office/drawing/2015/9/8/chartex" xmlns:cx2="http://schemas.microsoft.com/office/drawing/2015/10/21/chartex" xmlns:cx3="http://schemas.microsoft.com/office/drawing/2016/5/9/chartex" xmlns:cx4="http://schemas.microsoft.com/office/drawing/2016/5/10/chartex" xmlns:cx5="http://schemas.microsoft.com/office/drawing/2016/5/11/chartex" xmlns:cx6="http://schemas.microsoft.com/office/drawing/2016/5/12/chartex" xmlns:cx7="http://schemas.microsoft.com/office/drawing/2016/5/13/chartex" xmlns:cx8="http://schemas.microsoft.com/office/drawing/2016/5/14/chartex" xmlns:mc="http://schemas.openxmlformats.org/markup-compatibility/2006" xmlns:aink="http://schemas.microsoft.com/office/drawing/2016/ink" xmlns:am3d="http://schemas.microsoft.com/office/drawing/2017/model3d" xmlns:o="urn:schemas-microsoft-com:office:office" xmlns:r="http://schemas.openxmlformats.org/officeDocument/2006/relationships" xmlns:m="http://schemas.openxmlformats.org/officeDocument/2006/math" xmlns:v="urn:schemas-microsoft-com:vml" xmlns:wp14="http://schemas.microsoft.com/office/word/2010/wordprocessingDrawing" xmlns:wp="http://schemas.openxmlformats.org/drawingml/2006/wordprocessingDrawing" xmlns:w10="urn:schemas-microsoft-com:office:word" xmlns:w="http://schemas.openxmlformats.org/wordprocessingml/2006/main" xmlns:w14="http://schemas.microsoft.com/office/word/2010/wordml" xmlns:w15="http://schemas.microsoft.com/office/word/2012/wordml" xmlns:w16cex="http://schemas.microsoft.com/office/word/2018/wordml/cex" xmlns:w16cid="http://schemas.microsoft.com/office/word/2016/wordml/cid" xmlns:w16="http://schemas.microsoft.com/office/word/2018/wordml" xmlns:w16sdtdh="http://schemas.microsoft.com/office/word/2020/wordml/sdtdatahash" xmlns:w16se="http://schemas.microsoft.com/office/word/2015/wordml/symex" xmlns:wpg="http://schemas.microsoft.com/office/word/2010/wordprocessingGroup" xmlns:wpi="http://schemas.microsoft.com/office/word/2010/wordprocessingInk" xmlns:wne="http://schemas.microsoft.com/office/word/2006/wordml" xmlns:wps="http://schemas.microsoft.com/office/word/2010/wordprocessingShape" mc:Ignorable="w14 w15 w16se w16cid w16 w16cex w16sdtdh wp14">
+<w:document xmlns:wpc="http://schemas.microsoft.com/office/word/2010/wordprocessingCanvas" xmlns:cx="http://schemas.microsoft.com/office/drawing/2014/chartex" xmlns:cx1="http://schemas.microsoft.com/office/drawing/2015/9/8/chartex" xmlns:cx2="http://schemas.microsoft.com/office/drawing/2015/10/21/chartex" xmlns:cx3="http://schemas.microsoft.com/office/drawing/2016/5/9/chartex" xmlns:cx4="http://schemas.microsoft.com/office/drawing/2016/5/10/chartex" xmlns:cx5="http://schemas.microsoft.com/office/drawing/2016/5/11/chartex" xmlns:cx6="http://schemas.microsoft.com/office/drawing/2016/5/12/chartex" xmlns:cx7="http://schemas.microsoft.com/office/drawing/2016/5/13/chartex" xmlns:cx8="http://schemas.microsoft.com/office/drawing/2016/5/14/chartex" xmlns:mc="http://schemas.openxmlformats.org/markup-compatibility/2006" xmlns:aink="http://schemas.microsoft.com/office/drawing/2016/ink" xmlns:am3d="http://schemas.microsoft.com/office/drawing/2017/model3d" xmlns:o="urn:schemas-microsoft-com:office:office" xmlns:oel="http://schemas.microsoft.com/office/2019/extlst" xmlns:r="http://schemas.openxmlformats.org/officeDocument/2006/relationships" xmlns:m="http://schemas.openxmlformats.org/officeDocument/2006/math" xmlns:v="urn:schemas-microsoft-com:vml" xmlns:wp14="http://schemas.microsoft.com/office/word/2010/wordprocessingDrawing" xmlns:wp="http://schemas.openxmlformats.org/drawingml/2006/wordprocessingDrawing" xmlns:w10="urn:schemas-microsoft-com:office:word" xmlns:w="http://schemas.openxmlformats.org/wordprocessingml/2006/main" xmlns:w14="http://schemas.microsoft.com/office/word/2010/wordml" xmlns:w15="http://schemas.microsoft.com/office/word/2012/wordml" xmlns:w16cex="http://schemas.microsoft.com/office/word/2018/wordml/cex" xmlns:w16cid="http://schemas.microsoft.com/office/word/2016/wordml/cid" xmlns:w16="http://schemas.microsoft.com/office/word/2018/wordml" xmlns:w16sdtdh="http://schemas.microsoft.com/office/word/2020/wordml/sdtdatahash" xmlns:w16se="http://schemas.microsoft.com/office/word/2015/wordml/symex" xmlns:wpg="http://schemas.microsoft.com/office/word/2010/wordprocessingGroup" xmlns:wpi="http://schemas.microsoft.com/office/word/2010/wordprocessingInk" xmlns:wne="http://schemas.microsoft.com/office/word/2006/wordml" xmlns:wps="http://schemas.microsoft.com/office/word/2010/wordprocessingShape" mc:Ignorable="w14 w15 w16se w16cid w16 w16cex w16sdtdh wp14">
   <w:body>
     <w:p>
       <w:pPr>
@@ -20,7 +20,7 @@
           <w:sz w:val="24"/>
           <w:szCs w:val="24"/>
         </w:rPr>
-        <w:t>E</w:t>
+        <w:t xml:space="preserve">ex-Googler ◦ </w:t>
       </w:r>
       <w:r>
         <w:rPr>
@@ -29,7 +29,25 @@
           <w:sz w:val="24"/>
           <w:szCs w:val="24"/>
         </w:rPr>
-        <w:t>xperienced full-stack .NET engineer</w:t>
+        <w:t>full-stack engineer</w:t>
+      </w:r>
+      <w:r>
+        <w:rPr>
+          <w:b/>
+          <w:bCs/>
+          <w:sz w:val="24"/>
+          <w:szCs w:val="24"/>
+        </w:rPr>
+        <w:t xml:space="preserve"> with 10+ years of experience </w:t>
+      </w:r>
+      <w:r>
+        <w:rPr>
+          <w:b/>
+          <w:bCs/>
+          <w:sz w:val="24"/>
+          <w:szCs w:val="24"/>
+        </w:rPr>
+        <w:t>◦</w:t>
       </w:r>
       <w:r>
         <w:rPr>
@@ -47,7 +65,7 @@
           <w:sz w:val="24"/>
           <w:szCs w:val="24"/>
         </w:rPr>
-        <w:t>&amp;</w:t>
+        <w:t>Air Force veteran</w:t>
       </w:r>
       <w:r>
         <w:rPr>
@@ -56,16 +74,7 @@
           <w:sz w:val="24"/>
           <w:szCs w:val="24"/>
         </w:rPr>
-        <w:t xml:space="preserve"> Air Force cybersecurity </w:t>
-      </w:r>
-      <w:r>
-        <w:rPr>
-          <w:b/>
-          <w:bCs/>
-          <w:sz w:val="24"/>
-          <w:szCs w:val="24"/>
-        </w:rPr>
-        <w:t>Technical Sergeant</w:t>
+        <w:t xml:space="preserve"> </w:t>
       </w:r>
     </w:p>
     <w:p>
@@ -81,11 +90,136 @@
         <w:pStyle w:val="Heading2"/>
       </w:pPr>
       <w:r>
+        <w:t>Google</w:t>
+      </w:r>
+      <w:r>
+        <w:tab/>
+        <w:t>March 2022 – March 2023</w:t>
+      </w:r>
+    </w:p>
+    <w:p>
+      <w:pPr>
+        <w:pStyle w:val="Heading3"/>
+      </w:pPr>
+      <w:r>
+        <w:t xml:space="preserve">Senior </w:t>
+      </w:r>
+      <w:r>
+        <w:t>Software</w:t>
+      </w:r>
+      <w:r>
+        <w:t xml:space="preserve"> </w:t>
+      </w:r>
+      <w:r>
+        <w:t>Engineer</w:t>
+      </w:r>
+      <w:r>
+        <w:tab/>
+        <w:t>Fully Remote</w:t>
+      </w:r>
+    </w:p>
+    <w:p>
+      <w:pPr>
+        <w:pStyle w:val="ListParagraph"/>
+      </w:pPr>
+      <w:r>
+        <w:t xml:space="preserve">Wrote </w:t>
+      </w:r>
+      <w:r>
+        <w:t xml:space="preserve">well-tested </w:t>
+      </w:r>
+      <w:r>
+        <w:t>Java code for backend microservices</w:t>
+      </w:r>
+      <w:r>
+        <w:t xml:space="preserve">. </w:t>
+      </w:r>
+      <w:r>
+        <w:t xml:space="preserve">Implemented proxy for </w:t>
+      </w:r>
+      <w:proofErr w:type="spellStart"/>
+      <w:r>
+        <w:t>gRPC</w:t>
+      </w:r>
+      <w:proofErr w:type="spellEnd"/>
+      <w:r>
+        <w:t xml:space="preserve"> calls, enhancing </w:t>
+      </w:r>
+      <w:proofErr w:type="gramStart"/>
+      <w:r>
+        <w:t>security</w:t>
+      </w:r>
+      <w:proofErr w:type="gramEnd"/>
+    </w:p>
+    <w:p>
+      <w:pPr>
+        <w:pStyle w:val="ListParagraph"/>
+      </w:pPr>
+      <w:r>
+        <w:t xml:space="preserve">Maintained TypeScript </w:t>
+      </w:r>
+      <w:r>
+        <w:t>/ Soy</w:t>
+      </w:r>
+      <w:r>
+        <w:t xml:space="preserve"> template front end</w:t>
+      </w:r>
+      <w:r>
+        <w:t xml:space="preserve">s using </w:t>
+      </w:r>
+      <w:r>
+        <w:t>accessibility best practices</w:t>
+      </w:r>
+      <w:r>
+        <w:t xml:space="preserve">.  Defined SQL data </w:t>
+      </w:r>
+      <w:proofErr w:type="gramStart"/>
+      <w:r>
+        <w:t>structures</w:t>
+      </w:r>
+      <w:proofErr w:type="gramEnd"/>
+    </w:p>
+    <w:p>
+      <w:pPr>
+        <w:pStyle w:val="ListParagraph"/>
+      </w:pPr>
+      <w:r>
+        <w:t xml:space="preserve">Led documentation and code health effort. </w:t>
+      </w:r>
+      <w:r>
+        <w:t xml:space="preserve">Created </w:t>
+      </w:r>
+      <w:r>
+        <w:t>onboarding/on-call doc</w:t>
+      </w:r>
+      <w:r>
+        <w:t xml:space="preserve"> template,</w:t>
+      </w:r>
+      <w:r>
+        <w:t xml:space="preserve"> fixed </w:t>
+      </w:r>
+      <w:r>
+        <w:t xml:space="preserve">12 inconsistent </w:t>
+      </w:r>
+      <w:proofErr w:type="gramStart"/>
+      <w:r>
+        <w:t>tests</w:t>
+      </w:r>
+      <w:proofErr w:type="gramEnd"/>
+    </w:p>
+    <w:p>
+      <w:pPr>
+        <w:pStyle w:val="Heading2"/>
+      </w:pPr>
+      <w:r>
         <w:t>Sovereign Sportsman Solutions</w:t>
       </w:r>
       <w:r>
         <w:tab/>
-        <w:t>May 2021 – Present</w:t>
+        <w:t xml:space="preserve">May 2021 – </w:t>
+      </w:r>
+      <w:r>
+        <w:t>March 2022</w:t>
       </w:r>
     </w:p>
     <w:p>
@@ -147,7 +281,10 @@
       </w:r>
       <w:r>
         <w:tab/>
-        <w:t>March 2020 – Present</w:t>
+        <w:t xml:space="preserve">March 2020 – </w:t>
+      </w:r>
+      <w:r>
+        <w:t>May 2022</w:t>
       </w:r>
     </w:p>
     <w:p>
@@ -155,7 +292,10 @@
         <w:pStyle w:val="Heading3"/>
       </w:pPr>
       <w:r>
-        <w:t>Noncommisioned Officer in Charge, Tactics and Capabilities</w:t>
+        <w:t>Noncommissioned</w:t>
+      </w:r>
+      <w:r>
+        <w:t xml:space="preserve"> Officer in Charge, Tactics and Capabilities</w:t>
       </w:r>
       <w:r>
         <w:tab/>
@@ -167,22 +307,60 @@
         <w:pStyle w:val="ListParagraph"/>
       </w:pPr>
       <w:r>
-        <w:t xml:space="preserve">Taught Windows terminal, Python scripting, and public speaking fundamentals to </w:t>
-      </w:r>
-      <w:r>
-        <w:t xml:space="preserve">unit’s </w:t>
-      </w:r>
-      <w:r>
-        <w:t>cybersecurity Airmen</w:t>
-      </w:r>
+        <w:t xml:space="preserve">Taught Windows terminal, Python scripting, and public speaking fundamentals to unit’s cybersecurity </w:t>
+      </w:r>
+      <w:proofErr w:type="gramStart"/>
+      <w:r>
+        <w:t>Airmen</w:t>
+      </w:r>
+      <w:proofErr w:type="gramEnd"/>
     </w:p>
     <w:p>
       <w:pPr>
         <w:pStyle w:val="ListParagraph"/>
       </w:pPr>
       <w:r>
-        <w:t>Mapped MITRE ATT&amp;CK matrix to defensive capabilities.  Aided unit in optimizing use of monitoring tools</w:t>
-      </w:r>
+        <w:t xml:space="preserve">Trained unit on using Splunk to investigate </w:t>
+      </w:r>
+      <w:r>
+        <w:t>logs</w:t>
+      </w:r>
+      <w:r>
+        <w:t xml:space="preserve">. Created script to automate </w:t>
+      </w:r>
+      <w:r>
+        <w:t xml:space="preserve">query </w:t>
+      </w:r>
+      <w:r>
+        <w:t>creation</w:t>
+      </w:r>
+      <w:r>
+        <w:t xml:space="preserve">, prevented </w:t>
+      </w:r>
+      <w:proofErr w:type="gramStart"/>
+      <w:r>
+        <w:t>mistakes</w:t>
+      </w:r>
+      <w:proofErr w:type="gramEnd"/>
+    </w:p>
+    <w:p>
+      <w:pPr>
+        <w:pStyle w:val="ListParagraph"/>
+      </w:pPr>
+      <w:r>
+        <w:t xml:space="preserve">Managed </w:t>
+      </w:r>
+      <w:r>
+        <w:t>three direct reports. Wrote performance reviews, reported issues to leadership</w:t>
+      </w:r>
+      <w:r>
+        <w:t xml:space="preserve">, provided </w:t>
+      </w:r>
+      <w:proofErr w:type="gramStart"/>
+      <w:r>
+        <w:t>mentorship</w:t>
+      </w:r>
+      <w:proofErr w:type="gramEnd"/>
     </w:p>
     <w:p>
       <w:pPr>
@@ -216,9 +394,6 @@
         <w:t>Engineer</w:t>
       </w:r>
       <w:r>
-        <w:t>, Consultant to Insurance Co.</w:t>
-      </w:r>
-      <w:r>
         <w:tab/>
       </w:r>
       <w:r>
@@ -230,65 +405,48 @@
         <w:pStyle w:val="ListParagraph"/>
       </w:pPr>
       <w:r>
-        <w:t xml:space="preserve">Led effort to improve code reliability/maintainability. Used SonarQube to identify and correct over 250 issues </w:t>
-      </w:r>
+        <w:t xml:space="preserve">Mentored junior engineers on best practices. </w:t>
+      </w:r>
+      <w:r>
+        <w:t xml:space="preserve">Used SonarQube to identify and correct 250+ tech debt </w:t>
+      </w:r>
+      <w:proofErr w:type="gramStart"/>
+      <w:r>
+        <w:t>issues</w:t>
+      </w:r>
+      <w:proofErr w:type="gramEnd"/>
     </w:p>
     <w:p>
       <w:pPr>
         <w:pStyle w:val="ListParagraph"/>
       </w:pPr>
       <w:r>
-        <w:t xml:space="preserve">Agile/scrum </w:t>
-      </w:r>
-      <w:r>
-        <w:t>programmer</w:t>
-      </w:r>
-      <w:r>
-        <w:t xml:space="preserve">, responsible for code reviews, </w:t>
-      </w:r>
-      <w:r>
-        <w:t>feature demos</w:t>
-      </w:r>
-      <w:r>
-        <w:t xml:space="preserve">, and </w:t>
-      </w:r>
-      <w:r>
-        <w:t xml:space="preserve">improving </w:t>
-      </w:r>
-      <w:r>
-        <w:t>internal sites &amp; services</w:t>
-      </w:r>
+        <w:t>Maintained</w:t>
+      </w:r>
+      <w:r>
+        <w:t xml:space="preserve"> </w:t>
+      </w:r>
+      <w:r>
+        <w:t xml:space="preserve">.NET microservices. Demoed features, reviewed code, and managed Jenkins build </w:t>
+      </w:r>
+      <w:proofErr w:type="gramStart"/>
+      <w:r>
+        <w:t>pipelines</w:t>
+      </w:r>
+      <w:proofErr w:type="gramEnd"/>
     </w:p>
     <w:p>
       <w:pPr>
         <w:pStyle w:val="ListParagraph"/>
       </w:pPr>
       <w:r>
-        <w:t xml:space="preserve">Refactored legacy </w:t>
-      </w:r>
-      <w:r>
-        <w:t xml:space="preserve">service </w:t>
-      </w:r>
-      <w:r>
-        <w:t>to implement DI, enable automatic test</w:t>
-      </w:r>
-      <w:r>
-        <w:t>ing</w:t>
-      </w:r>
-      <w:r>
-        <w:t xml:space="preserve">.  </w:t>
-      </w:r>
-      <w:r>
-        <w:t xml:space="preserve">Increased </w:t>
-      </w:r>
-      <w:r>
-        <w:t xml:space="preserve">code coverage </w:t>
-      </w:r>
-      <w:r>
-        <w:t xml:space="preserve">from 0% </w:t>
-      </w:r>
-      <w:r>
-        <w:t>to 70%</w:t>
+        <w:t>Refactored legacy service</w:t>
+      </w:r>
+      <w:r>
+        <w:t>s</w:t>
+      </w:r>
+      <w:r>
+        <w:t xml:space="preserve"> to implement DI &amp; automated testing. Increased code coverage from 0% to 70%</w:t>
       </w:r>
     </w:p>
     <w:p>
@@ -323,28 +481,69 @@
         <w:pStyle w:val="ListParagraph"/>
       </w:pPr>
       <w:r>
-        <w:t>Automated documentation &amp; grading with JavaScript/Visual</w:t>
-      </w:r>
-      <w:r>
-        <w:t xml:space="preserve"> </w:t>
-      </w:r>
-      <w:r>
-        <w:t xml:space="preserve">Basic. Taught 30% more students with </w:t>
-      </w:r>
-      <w:r>
-        <w:t xml:space="preserve">less </w:t>
-      </w:r>
+        <w:t>Wrote JavaScript/</w:t>
+      </w:r>
+      <w:r>
+        <w:t xml:space="preserve">VBA </w:t>
+      </w:r>
+      <w:r>
+        <w:t xml:space="preserve">scripts to automate administrative duties. Increased class size 30% without adding </w:t>
+      </w:r>
+      <w:proofErr w:type="gramStart"/>
       <w:r>
         <w:t>staff</w:t>
       </w:r>
+      <w:proofErr w:type="gramEnd"/>
     </w:p>
     <w:p>
       <w:pPr>
         <w:pStyle w:val="ListParagraph"/>
       </w:pPr>
       <w:r>
-        <w:t>Implemented paperless graduation sign-up. Used PayPal to process over 2,000 reservations totaling $52,000</w:t>
-      </w:r>
+        <w:t xml:space="preserve">Integrated PayPal checkout, enabling 2K reservations worth over $52K. </w:t>
+      </w:r>
+      <w:r>
+        <w:t>E</w:t>
+      </w:r>
+      <w:r>
+        <w:t>liminat</w:t>
+      </w:r>
+      <w:r>
+        <w:t>ed</w:t>
+      </w:r>
+      <w:r>
+        <w:t xml:space="preserve"> 90% of printed </w:t>
+      </w:r>
+      <w:proofErr w:type="gramStart"/>
+      <w:r>
+        <w:t>material</w:t>
+      </w:r>
+      <w:proofErr w:type="gramEnd"/>
+    </w:p>
+    <w:p>
+      <w:pPr>
+        <w:pStyle w:val="ListParagraph"/>
+      </w:pPr>
+      <w:r>
+        <w:t xml:space="preserve">Pioneered new curriculum </w:t>
+      </w:r>
+      <w:r>
+        <w:t xml:space="preserve">&amp; </w:t>
+      </w:r>
+      <w:r>
+        <w:t xml:space="preserve">learning management system. Instructed </w:t>
+      </w:r>
+      <w:r>
+        <w:t>100s</w:t>
+      </w:r>
+      <w:r>
+        <w:t xml:space="preserve"> of Airmen in military </w:t>
+      </w:r>
+      <w:proofErr w:type="gramStart"/>
+      <w:r>
+        <w:t>leadership</w:t>
+      </w:r>
+      <w:proofErr w:type="gramEnd"/>
     </w:p>
     <w:p>
       <w:pPr>
@@ -381,64 +580,33 @@
         <w:pStyle w:val="ListParagraph"/>
       </w:pPr>
       <w:r>
-        <w:t>Led 4-</w:t>
-      </w:r>
-      <w:r>
-        <w:t xml:space="preserve">person secure programming effort. </w:t>
-      </w:r>
-      <w:r>
-        <w:t xml:space="preserve">Scanned 645,000 lines of code </w:t>
-      </w:r>
-      <w:r>
-        <w:t>to identify and fix 262 vulnerabilities</w:t>
-      </w:r>
+        <w:t xml:space="preserve">Led code security clean-up effort. Fixed 262 vulnerabilities, including SQL injection/remote execution </w:t>
+      </w:r>
+      <w:proofErr w:type="gramStart"/>
+      <w:r>
+        <w:t>risk</w:t>
+      </w:r>
+      <w:proofErr w:type="gramEnd"/>
     </w:p>
     <w:p>
       <w:pPr>
         <w:pStyle w:val="ListParagraph"/>
       </w:pPr>
       <w:r>
-        <w:t>Corrected inefficiencies in legacy code. Utilized multithreading to cut processing time from 2 hours to 1 minute</w:t>
-      </w:r>
-    </w:p>
-    <w:p>
-      <w:pPr>
-        <w:pStyle w:val="Heading2"/>
-      </w:pPr>
-      <w:r>
-        <w:t>Art Clem Enterprises (Amazon/eBay retailer)</w:t>
-      </w:r>
-      <w:r>
-        <w:tab/>
-        <w:t>July 2008 – May 2011</w:t>
-      </w:r>
-    </w:p>
-    <w:p>
-      <w:pPr>
-        <w:pStyle w:val="Heading3"/>
-      </w:pPr>
-      <w:r>
-        <w:t>Computer Programmer</w:t>
-      </w:r>
-      <w:r>
-        <w:tab/>
-        <w:t>Cleveland, TN</w:t>
-      </w:r>
+        <w:t xml:space="preserve">Rewrote legacy code to be multithreaded. Sped one process by 99%, reducing runtime from 2 hours to 1 </w:t>
+      </w:r>
+      <w:proofErr w:type="gramStart"/>
+      <w:r>
+        <w:t>minute</w:t>
+      </w:r>
+      <w:proofErr w:type="gramEnd"/>
     </w:p>
     <w:p>
       <w:pPr>
         <w:pStyle w:val="ListParagraph"/>
       </w:pPr>
       <w:r>
-        <w:t>Utilized UPS/USPS web API’s to choose shipping carriers.  Saved $20,000 in yearly labor, sped shipping time</w:t>
-      </w:r>
-    </w:p>
-    <w:p>
-      <w:pPr>
-        <w:pStyle w:val="ListParagraph"/>
-      </w:pPr>
-      <w:r>
-        <w:t>Crafted rolling inventory system to prevent overselling &amp; box-packing verification to guarantee order accuracy</w:t>
+        <w:t>Upgraded ASP.NET web app from deprecated API. Resolved dozens of dependency issues, prevented outage.</w:t>
       </w:r>
     </w:p>
     <w:p>
@@ -447,38 +615,6 @@
       </w:pPr>
       <w:r>
         <w:t>Education</w:t>
-      </w:r>
-    </w:p>
-    <w:p>
-      <w:pPr>
-        <w:pStyle w:val="Heading2"/>
-      </w:pPr>
-      <w:r>
-        <w:t>Trident University International</w:t>
-      </w:r>
-      <w:r>
-        <w:tab/>
-        <w:t>Expected grad in 2023</w:t>
-      </w:r>
-    </w:p>
-    <w:p>
-      <w:pPr>
-        <w:pStyle w:val="Heading3"/>
-        <w:rPr>
-          <w:rFonts w:ascii="Times New Roman" w:hAnsi="Times New Roman" w:cs="Times New Roman"/>
-        </w:rPr>
-      </w:pPr>
-      <w:r>
-        <w:rPr>
-          <w:rFonts w:ascii="Times New Roman" w:hAnsi="Times New Roman" w:cs="Times New Roman"/>
-        </w:rPr>
-        <w:t>Master of Science, IT Management, Cybersecurity concentration</w:t>
-      </w:r>
-      <w:r>
-        <w:rPr>
-          <w:rFonts w:ascii="Times New Roman" w:hAnsi="Times New Roman" w:cs="Times New Roman"/>
-        </w:rPr>
-        <w:tab/>
       </w:r>
     </w:p>
     <w:p>
@@ -657,23 +793,6 @@
     </w:p>
     <w:p>
       <w:pPr>
-        <w:pStyle w:val="ListParagraph"/>
-      </w:pPr>
-      <w:r>
-        <w:t>Awarded Dean’s List for academic performance.</w:t>
-      </w:r>
-      <w:r>
-        <w:t xml:space="preserve">  One of </w:t>
-      </w:r>
-      <w:r>
-        <w:t xml:space="preserve">the </w:t>
-      </w:r>
-      <w:r>
-        <w:t>few Senior Airman to ever attend the course</w:t>
-      </w:r>
-    </w:p>
-    <w:p>
-      <w:pPr>
         <w:pStyle w:val="Heading2"/>
       </w:pPr>
       <w:r>
@@ -690,12 +809,7 @@
       </w:r>
     </w:p>
     <w:sectPr>
-      <w:headerReference w:type="even" r:id="rId7"/>
       <w:headerReference w:type="default" r:id="rId8"/>
-      <w:footerReference w:type="even" r:id="rId9"/>
-      <w:footerReference w:type="default" r:id="rId10"/>
-      <w:headerReference w:type="first" r:id="rId11"/>
-      <w:footerReference w:type="first" r:id="rId12"/>
       <w:pgSz w:w="12240" w:h="15840"/>
       <w:pgMar w:top="1440" w:right="1440" w:bottom="1440" w:left="1440" w:header="720" w:footer="720" w:gutter="0"/>
       <w:cols w:space="720"/>
@@ -706,7 +820,7 @@
 </file>
 
 <file path=word/endnotes.xml><?xml version="1.0" encoding="utf-8"?>
-<w:endnotes xmlns:wpc="http://schemas.microsoft.com/office/word/2010/wordprocessingCanvas" xmlns:cx="http://schemas.microsoft.com/office/drawing/2014/chartex" xmlns:cx1="http://schemas.microsoft.com/office/drawing/2015/9/8/chartex" xmlns:cx2="http://schemas.microsoft.com/office/drawing/2015/10/21/chartex" xmlns:cx3="http://schemas.microsoft.com/office/drawing/2016/5/9/chartex" xmlns:cx4="http://schemas.microsoft.com/office/drawing/2016/5/10/chartex" xmlns:cx5="http://schemas.microsoft.com/office/drawing/2016/5/11/chartex" xmlns:cx6="http://schemas.microsoft.com/office/drawing/2016/5/12/chartex" xmlns:cx7="http://schemas.microsoft.com/office/drawing/2016/5/13/chartex" xmlns:cx8="http://schemas.microsoft.com/office/drawing/2016/5/14/chartex" xmlns:mc="http://schemas.openxmlformats.org/markup-compatibility/2006" xmlns:aink="http://schemas.microsoft.com/office/drawing/2016/ink" xmlns:am3d="http://schemas.microsoft.com/office/drawing/2017/model3d" xmlns:o="urn:schemas-microsoft-com:office:office" xmlns:r="http://schemas.openxmlformats.org/officeDocument/2006/relationships" xmlns:m="http://schemas.openxmlformats.org/officeDocument/2006/math" xmlns:v="urn:schemas-microsoft-com:vml" xmlns:wp14="http://schemas.microsoft.com/office/word/2010/wordprocessingDrawing" xmlns:wp="http://schemas.openxmlformats.org/drawingml/2006/wordprocessingDrawing" xmlns:w10="urn:schemas-microsoft-com:office:word" xmlns:w="http://schemas.openxmlformats.org/wordprocessingml/2006/main" xmlns:w14="http://schemas.microsoft.com/office/word/2010/wordml" xmlns:w15="http://schemas.microsoft.com/office/word/2012/wordml" xmlns:w16cex="http://schemas.microsoft.com/office/word/2018/wordml/cex" xmlns:w16cid="http://schemas.microsoft.com/office/word/2016/wordml/cid" xmlns:w16="http://schemas.microsoft.com/office/word/2018/wordml" xmlns:w16sdtdh="http://schemas.microsoft.com/office/word/2020/wordml/sdtdatahash" xmlns:w16se="http://schemas.microsoft.com/office/word/2015/wordml/symex" xmlns:wpg="http://schemas.microsoft.com/office/word/2010/wordprocessingGroup" xmlns:wpi="http://schemas.microsoft.com/office/word/2010/wordprocessingInk" xmlns:wne="http://schemas.microsoft.com/office/word/2006/wordml" xmlns:wps="http://schemas.microsoft.com/office/word/2010/wordprocessingShape" mc:Ignorable="w14 w15 w16se w16cid w16 w16cex w16sdtdh wp14">
+<w:endnotes xmlns:wpc="http://schemas.microsoft.com/office/word/2010/wordprocessingCanvas" xmlns:cx="http://schemas.microsoft.com/office/drawing/2014/chartex" xmlns:cx1="http://schemas.microsoft.com/office/drawing/2015/9/8/chartex" xmlns:cx2="http://schemas.microsoft.com/office/drawing/2015/10/21/chartex" xmlns:cx3="http://schemas.microsoft.com/office/drawing/2016/5/9/chartex" xmlns:cx4="http://schemas.microsoft.com/office/drawing/2016/5/10/chartex" xmlns:cx5="http://schemas.microsoft.com/office/drawing/2016/5/11/chartex" xmlns:cx6="http://schemas.microsoft.com/office/drawing/2016/5/12/chartex" xmlns:cx7="http://schemas.microsoft.com/office/drawing/2016/5/13/chartex" xmlns:cx8="http://schemas.microsoft.com/office/drawing/2016/5/14/chartex" xmlns:mc="http://schemas.openxmlformats.org/markup-compatibility/2006" xmlns:aink="http://schemas.microsoft.com/office/drawing/2016/ink" xmlns:am3d="http://schemas.microsoft.com/office/drawing/2017/model3d" xmlns:o="urn:schemas-microsoft-com:office:office" xmlns:oel="http://schemas.microsoft.com/office/2019/extlst" xmlns:r="http://schemas.openxmlformats.org/officeDocument/2006/relationships" xmlns:m="http://schemas.openxmlformats.org/officeDocument/2006/math" xmlns:v="urn:schemas-microsoft-com:vml" xmlns:wp14="http://schemas.microsoft.com/office/word/2010/wordprocessingDrawing" xmlns:wp="http://schemas.openxmlformats.org/drawingml/2006/wordprocessingDrawing" xmlns:w10="urn:schemas-microsoft-com:office:word" xmlns:w="http://schemas.openxmlformats.org/wordprocessingml/2006/main" xmlns:w14="http://schemas.microsoft.com/office/word/2010/wordml" xmlns:w15="http://schemas.microsoft.com/office/word/2012/wordml" xmlns:w16cex="http://schemas.microsoft.com/office/word/2018/wordml/cex" xmlns:w16cid="http://schemas.microsoft.com/office/word/2016/wordml/cid" xmlns:w16="http://schemas.microsoft.com/office/word/2018/wordml" xmlns:w16sdtdh="http://schemas.microsoft.com/office/word/2020/wordml/sdtdatahash" xmlns:w16se="http://schemas.microsoft.com/office/word/2015/wordml/symex" xmlns:wpg="http://schemas.microsoft.com/office/word/2010/wordprocessingGroup" xmlns:wpi="http://schemas.microsoft.com/office/word/2010/wordprocessingInk" xmlns:wne="http://schemas.microsoft.com/office/word/2006/wordml" xmlns:wps="http://schemas.microsoft.com/office/word/2010/wordprocessingShape" mc:Ignorable="w14 w15 w16se w16cid w16 w16cex w16sdtdh wp14">
   <w:endnote w:type="separator" w:id="-1">
     <w:p>
       <w:pPr>
@@ -730,38 +844,8 @@
 </w:endnotes>
 </file>
 
-<file path=word/footer1.xml><?xml version="1.0" encoding="utf-8"?>
-<w:ftr xmlns:wpc="http://schemas.microsoft.com/office/word/2010/wordprocessingCanvas" xmlns:cx="http://schemas.microsoft.com/office/drawing/2014/chartex" xmlns:cx1="http://schemas.microsoft.com/office/drawing/2015/9/8/chartex" xmlns:cx2="http://schemas.microsoft.com/office/drawing/2015/10/21/chartex" xmlns:cx3="http://schemas.microsoft.com/office/drawing/2016/5/9/chartex" xmlns:cx4="http://schemas.microsoft.com/office/drawing/2016/5/10/chartex" xmlns:cx5="http://schemas.microsoft.com/office/drawing/2016/5/11/chartex" xmlns:cx6="http://schemas.microsoft.com/office/drawing/2016/5/12/chartex" xmlns:cx7="http://schemas.microsoft.com/office/drawing/2016/5/13/chartex" xmlns:cx8="http://schemas.microsoft.com/office/drawing/2016/5/14/chartex" xmlns:mc="http://schemas.openxmlformats.org/markup-compatibility/2006" xmlns:aink="http://schemas.microsoft.com/office/drawing/2016/ink" xmlns:am3d="http://schemas.microsoft.com/office/drawing/2017/model3d" xmlns:o="urn:schemas-microsoft-com:office:office" xmlns:r="http://schemas.openxmlformats.org/officeDocument/2006/relationships" xmlns:m="http://schemas.openxmlformats.org/officeDocument/2006/math" xmlns:v="urn:schemas-microsoft-com:vml" xmlns:wp14="http://schemas.microsoft.com/office/word/2010/wordprocessingDrawing" xmlns:wp="http://schemas.openxmlformats.org/drawingml/2006/wordprocessingDrawing" xmlns:w10="urn:schemas-microsoft-com:office:word" xmlns:w="http://schemas.openxmlformats.org/wordprocessingml/2006/main" xmlns:w14="http://schemas.microsoft.com/office/word/2010/wordml" xmlns:w15="http://schemas.microsoft.com/office/word/2012/wordml" xmlns:w16cex="http://schemas.microsoft.com/office/word/2018/wordml/cex" xmlns:w16cid="http://schemas.microsoft.com/office/word/2016/wordml/cid" xmlns:w16="http://schemas.microsoft.com/office/word/2018/wordml" xmlns:w16sdtdh="http://schemas.microsoft.com/office/word/2020/wordml/sdtdatahash" xmlns:w16se="http://schemas.microsoft.com/office/word/2015/wordml/symex" xmlns:wpg="http://schemas.microsoft.com/office/word/2010/wordprocessingGroup" xmlns:wpi="http://schemas.microsoft.com/office/word/2010/wordprocessingInk" xmlns:wne="http://schemas.microsoft.com/office/word/2006/wordml" xmlns:wps="http://schemas.microsoft.com/office/word/2010/wordprocessingShape" mc:Ignorable="w14 w15 w16se w16cid w16 w16cex w16sdtdh wp14">
-  <w:p>
-    <w:pPr>
-      <w:pStyle w:val="Footer"/>
-    </w:pPr>
-  </w:p>
-</w:ftr>
-</file>
-
-<file path=word/footer2.xml><?xml version="1.0" encoding="utf-8"?>
-<w:ftr xmlns:wpc="http://schemas.microsoft.com/office/word/2010/wordprocessingCanvas" xmlns:cx="http://schemas.microsoft.com/office/drawing/2014/chartex" xmlns:cx1="http://schemas.microsoft.com/office/drawing/2015/9/8/chartex" xmlns:cx2="http://schemas.microsoft.com/office/drawing/2015/10/21/chartex" xmlns:cx3="http://schemas.microsoft.com/office/drawing/2016/5/9/chartex" xmlns:cx4="http://schemas.microsoft.com/office/drawing/2016/5/10/chartex" xmlns:cx5="http://schemas.microsoft.com/office/drawing/2016/5/11/chartex" xmlns:cx6="http://schemas.microsoft.com/office/drawing/2016/5/12/chartex" xmlns:cx7="http://schemas.microsoft.com/office/drawing/2016/5/13/chartex" xmlns:cx8="http://schemas.microsoft.com/office/drawing/2016/5/14/chartex" xmlns:mc="http://schemas.openxmlformats.org/markup-compatibility/2006" xmlns:aink="http://schemas.microsoft.com/office/drawing/2016/ink" xmlns:am3d="http://schemas.microsoft.com/office/drawing/2017/model3d" xmlns:o="urn:schemas-microsoft-com:office:office" xmlns:r="http://schemas.openxmlformats.org/officeDocument/2006/relationships" xmlns:m="http://schemas.openxmlformats.org/officeDocument/2006/math" xmlns:v="urn:schemas-microsoft-com:vml" xmlns:wp14="http://schemas.microsoft.com/office/word/2010/wordprocessingDrawing" xmlns:wp="http://schemas.openxmlformats.org/drawingml/2006/wordprocessingDrawing" xmlns:w10="urn:schemas-microsoft-com:office:word" xmlns:w="http://schemas.openxmlformats.org/wordprocessingml/2006/main" xmlns:w14="http://schemas.microsoft.com/office/word/2010/wordml" xmlns:w15="http://schemas.microsoft.com/office/word/2012/wordml" xmlns:w16cex="http://schemas.microsoft.com/office/word/2018/wordml/cex" xmlns:w16cid="http://schemas.microsoft.com/office/word/2016/wordml/cid" xmlns:w16="http://schemas.microsoft.com/office/word/2018/wordml" xmlns:w16sdtdh="http://schemas.microsoft.com/office/word/2020/wordml/sdtdatahash" xmlns:w16se="http://schemas.microsoft.com/office/word/2015/wordml/symex" xmlns:wpg="http://schemas.microsoft.com/office/word/2010/wordprocessingGroup" xmlns:wpi="http://schemas.microsoft.com/office/word/2010/wordprocessingInk" xmlns:wne="http://schemas.microsoft.com/office/word/2006/wordml" xmlns:wps="http://schemas.microsoft.com/office/word/2010/wordprocessingShape" mc:Ignorable="w14 w15 w16se w16cid w16 w16cex w16sdtdh wp14">
-  <w:p>
-    <w:pPr>
-      <w:pStyle w:val="Footer"/>
-    </w:pPr>
-  </w:p>
-</w:ftr>
-</file>
-
-<file path=word/footer3.xml><?xml version="1.0" encoding="utf-8"?>
-<w:ftr xmlns:wpc="http://schemas.microsoft.com/office/word/2010/wordprocessingCanvas" xmlns:cx="http://schemas.microsoft.com/office/drawing/2014/chartex" xmlns:cx1="http://schemas.microsoft.com/office/drawing/2015/9/8/chartex" xmlns:cx2="http://schemas.microsoft.com/office/drawing/2015/10/21/chartex" xmlns:cx3="http://schemas.microsoft.com/office/drawing/2016/5/9/chartex" xmlns:cx4="http://schemas.microsoft.com/office/drawing/2016/5/10/chartex" xmlns:cx5="http://schemas.microsoft.com/office/drawing/2016/5/11/chartex" xmlns:cx6="http://schemas.microsoft.com/office/drawing/2016/5/12/chartex" xmlns:cx7="http://schemas.microsoft.com/office/drawing/2016/5/13/chartex" xmlns:cx8="http://schemas.microsoft.com/office/drawing/2016/5/14/chartex" xmlns:mc="http://schemas.openxmlformats.org/markup-compatibility/2006" xmlns:aink="http://schemas.microsoft.com/office/drawing/2016/ink" xmlns:am3d="http://schemas.microsoft.com/office/drawing/2017/model3d" xmlns:o="urn:schemas-microsoft-com:office:office" xmlns:r="http://schemas.openxmlformats.org/officeDocument/2006/relationships" xmlns:m="http://schemas.openxmlformats.org/officeDocument/2006/math" xmlns:v="urn:schemas-microsoft-com:vml" xmlns:wp14="http://schemas.microsoft.com/office/word/2010/wordprocessingDrawing" xmlns:wp="http://schemas.openxmlformats.org/drawingml/2006/wordprocessingDrawing" xmlns:w10="urn:schemas-microsoft-com:office:word" xmlns:w="http://schemas.openxmlformats.org/wordprocessingml/2006/main" xmlns:w14="http://schemas.microsoft.com/office/word/2010/wordml" xmlns:w15="http://schemas.microsoft.com/office/word/2012/wordml" xmlns:w16cex="http://schemas.microsoft.com/office/word/2018/wordml/cex" xmlns:w16cid="http://schemas.microsoft.com/office/word/2016/wordml/cid" xmlns:w16="http://schemas.microsoft.com/office/word/2018/wordml" xmlns:w16sdtdh="http://schemas.microsoft.com/office/word/2020/wordml/sdtdatahash" xmlns:w16se="http://schemas.microsoft.com/office/word/2015/wordml/symex" xmlns:wpg="http://schemas.microsoft.com/office/word/2010/wordprocessingGroup" xmlns:wpi="http://schemas.microsoft.com/office/word/2010/wordprocessingInk" xmlns:wne="http://schemas.microsoft.com/office/word/2006/wordml" xmlns:wps="http://schemas.microsoft.com/office/word/2010/wordprocessingShape" mc:Ignorable="w14 w15 w16se w16cid w16 w16cex w16sdtdh wp14">
-  <w:p>
-    <w:pPr>
-      <w:pStyle w:val="Footer"/>
-    </w:pPr>
-  </w:p>
-</w:ftr>
-</file>
-
 <file path=word/footnotes.xml><?xml version="1.0" encoding="utf-8"?>
-<w:footnotes xmlns:wpc="http://schemas.microsoft.com/office/word/2010/wordprocessingCanvas" xmlns:cx="http://schemas.microsoft.com/office/drawing/2014/chartex" xmlns:cx1="http://schemas.microsoft.com/office/drawing/2015/9/8/chartex" xmlns:cx2="http://schemas.microsoft.com/office/drawing/2015/10/21/chartex" xmlns:cx3="http://schemas.microsoft.com/office/drawing/2016/5/9/chartex" xmlns:cx4="http://schemas.microsoft.com/office/drawing/2016/5/10/chartex" xmlns:cx5="http://schemas.microsoft.com/office/drawing/2016/5/11/chartex" xmlns:cx6="http://schemas.microsoft.com/office/drawing/2016/5/12/chartex" xmlns:cx7="http://schemas.microsoft.com/office/drawing/2016/5/13/chartex" xmlns:cx8="http://schemas.microsoft.com/office/drawing/2016/5/14/chartex" xmlns:mc="http://schemas.openxmlformats.org/markup-compatibility/2006" xmlns:aink="http://schemas.microsoft.com/office/drawing/2016/ink" xmlns:am3d="http://schemas.microsoft.com/office/drawing/2017/model3d" xmlns:o="urn:schemas-microsoft-com:office:office" xmlns:r="http://schemas.openxmlformats.org/officeDocument/2006/relationships" xmlns:m="http://schemas.openxmlformats.org/officeDocument/2006/math" xmlns:v="urn:schemas-microsoft-com:vml" xmlns:wp14="http://schemas.microsoft.com/office/word/2010/wordprocessingDrawing" xmlns:wp="http://schemas.openxmlformats.org/drawingml/2006/wordprocessingDrawing" xmlns:w10="urn:schemas-microsoft-com:office:word" xmlns:w="http://schemas.openxmlformats.org/wordprocessingml/2006/main" xmlns:w14="http://schemas.microsoft.com/office/word/2010/wordml" xmlns:w15="http://schemas.microsoft.com/office/word/2012/wordml" xmlns:w16cex="http://schemas.microsoft.com/office/word/2018/wordml/cex" xmlns:w16cid="http://schemas.microsoft.com/office/word/2016/wordml/cid" xmlns:w16="http://schemas.microsoft.com/office/word/2018/wordml" xmlns:w16sdtdh="http://schemas.microsoft.com/office/word/2020/wordml/sdtdatahash" xmlns:w16se="http://schemas.microsoft.com/office/word/2015/wordml/symex" xmlns:wpg="http://schemas.microsoft.com/office/word/2010/wordprocessingGroup" xmlns:wpi="http://schemas.microsoft.com/office/word/2010/wordprocessingInk" xmlns:wne="http://schemas.microsoft.com/office/word/2006/wordml" xmlns:wps="http://schemas.microsoft.com/office/word/2010/wordprocessingShape" mc:Ignorable="w14 w15 w16se w16cid w16 w16cex w16sdtdh wp14">
+<w:footnotes xmlns:wpc="http://schemas.microsoft.com/office/word/2010/wordprocessingCanvas" xmlns:cx="http://schemas.microsoft.com/office/drawing/2014/chartex" xmlns:cx1="http://schemas.microsoft.com/office/drawing/2015/9/8/chartex" xmlns:cx2="http://schemas.microsoft.com/office/drawing/2015/10/21/chartex" xmlns:cx3="http://schemas.microsoft.com/office/drawing/2016/5/9/chartex" xmlns:cx4="http://schemas.microsoft.com/office/drawing/2016/5/10/chartex" xmlns:cx5="http://schemas.microsoft.com/office/drawing/2016/5/11/chartex" xmlns:cx6="http://schemas.microsoft.com/office/drawing/2016/5/12/chartex" xmlns:cx7="http://schemas.microsoft.com/office/drawing/2016/5/13/chartex" xmlns:cx8="http://schemas.microsoft.com/office/drawing/2016/5/14/chartex" xmlns:mc="http://schemas.openxmlformats.org/markup-compatibility/2006" xmlns:aink="http://schemas.microsoft.com/office/drawing/2016/ink" xmlns:am3d="http://schemas.microsoft.com/office/drawing/2017/model3d" xmlns:o="urn:schemas-microsoft-com:office:office" xmlns:oel="http://schemas.microsoft.com/office/2019/extlst" xmlns:r="http://schemas.openxmlformats.org/officeDocument/2006/relationships" xmlns:m="http://schemas.openxmlformats.org/officeDocument/2006/math" xmlns:v="urn:schemas-microsoft-com:vml" xmlns:wp14="http://schemas.microsoft.com/office/word/2010/wordprocessingDrawing" xmlns:wp="http://schemas.openxmlformats.org/drawingml/2006/wordprocessingDrawing" xmlns:w10="urn:schemas-microsoft-com:office:word" xmlns:w="http://schemas.openxmlformats.org/wordprocessingml/2006/main" xmlns:w14="http://schemas.microsoft.com/office/word/2010/wordml" xmlns:w15="http://schemas.microsoft.com/office/word/2012/wordml" xmlns:w16cex="http://schemas.microsoft.com/office/word/2018/wordml/cex" xmlns:w16cid="http://schemas.microsoft.com/office/word/2016/wordml/cid" xmlns:w16="http://schemas.microsoft.com/office/word/2018/wordml" xmlns:w16sdtdh="http://schemas.microsoft.com/office/word/2020/wordml/sdtdatahash" xmlns:w16se="http://schemas.microsoft.com/office/word/2015/wordml/symex" xmlns:wpg="http://schemas.microsoft.com/office/word/2010/wordprocessingGroup" xmlns:wpi="http://schemas.microsoft.com/office/word/2010/wordprocessingInk" xmlns:wne="http://schemas.microsoft.com/office/word/2006/wordml" xmlns:wps="http://schemas.microsoft.com/office/word/2010/wordprocessingShape" mc:Ignorable="w14 w15 w16se w16cid w16 w16cex w16sdtdh wp14">
   <w:footnote w:type="separator" w:id="-1">
     <w:p>
       <w:pPr>
@@ -786,17 +870,7 @@
 </file>
 
 <file path=word/header1.xml><?xml version="1.0" encoding="utf-8"?>
-<w:hdr xmlns:wpc="http://schemas.microsoft.com/office/word/2010/wordprocessingCanvas" xmlns:cx="http://schemas.microsoft.com/office/drawing/2014/chartex" xmlns:cx1="http://schemas.microsoft.com/office/drawing/2015/9/8/chartex" xmlns:cx2="http://schemas.microsoft.com/office/drawing/2015/10/21/chartex" xmlns:cx3="http://schemas.microsoft.com/office/drawing/2016/5/9/chartex" xmlns:cx4="http://schemas.microsoft.com/office/drawing/2016/5/10/chartex" xmlns:cx5="http://schemas.microsoft.com/office/drawing/2016/5/11/chartex" xmlns:cx6="http://schemas.microsoft.com/office/drawing/2016/5/12/chartex" xmlns:cx7="http://schemas.microsoft.com/office/drawing/2016/5/13/chartex" xmlns:cx8="http://schemas.microsoft.com/office/drawing/2016/5/14/chartex" xmlns:mc="http://schemas.openxmlformats.org/markup-compatibility/2006" xmlns:aink="http://schemas.microsoft.com/office/drawing/2016/ink" xmlns:am3d="http://schemas.microsoft.com/office/drawing/2017/model3d" xmlns:o="urn:schemas-microsoft-com:office:office" xmlns:r="http://schemas.openxmlformats.org/officeDocument/2006/relationships" xmlns:m="http://schemas.openxmlformats.org/officeDocument/2006/math" xmlns:v="urn:schemas-microsoft-com:vml" xmlns:wp14="http://schemas.microsoft.com/office/word/2010/wordprocessingDrawing" xmlns:wp="http://schemas.openxmlformats.org/drawingml/2006/wordprocessingDrawing" xmlns:w10="urn:schemas-microsoft-com:office:word" xmlns:w="http://schemas.openxmlformats.org/wordprocessingml/2006/main" xmlns:w14="http://schemas.microsoft.com/office/word/2010/wordml" xmlns:w15="http://schemas.microsoft.com/office/word/2012/wordml" xmlns:w16cex="http://schemas.microsoft.com/office/word/2018/wordml/cex" xmlns:w16cid="http://schemas.microsoft.com/office/word/2016/wordml/cid" xmlns:w16="http://schemas.microsoft.com/office/word/2018/wordml" xmlns:w16sdtdh="http://schemas.microsoft.com/office/word/2020/wordml/sdtdatahash" xmlns:w16se="http://schemas.microsoft.com/office/word/2015/wordml/symex" xmlns:wpg="http://schemas.microsoft.com/office/word/2010/wordprocessingGroup" xmlns:wpi="http://schemas.microsoft.com/office/word/2010/wordprocessingInk" xmlns:wne="http://schemas.microsoft.com/office/word/2006/wordml" xmlns:wps="http://schemas.microsoft.com/office/word/2010/wordprocessingShape" mc:Ignorable="w14 w15 w16se w16cid w16 w16cex w16sdtdh wp14">
-  <w:p>
-    <w:pPr>
-      <w:pStyle w:val="Header"/>
-    </w:pPr>
-  </w:p>
-</w:hdr>
-</file>
-
-<file path=word/header2.xml><?xml version="1.0" encoding="utf-8"?>
-<w:hdr xmlns:wpc="http://schemas.microsoft.com/office/word/2010/wordprocessingCanvas" xmlns:cx="http://schemas.microsoft.com/office/drawing/2014/chartex" xmlns:cx1="http://schemas.microsoft.com/office/drawing/2015/9/8/chartex" xmlns:cx2="http://schemas.microsoft.com/office/drawing/2015/10/21/chartex" xmlns:cx3="http://schemas.microsoft.com/office/drawing/2016/5/9/chartex" xmlns:cx4="http://schemas.microsoft.com/office/drawing/2016/5/10/chartex" xmlns:cx5="http://schemas.microsoft.com/office/drawing/2016/5/11/chartex" xmlns:cx6="http://schemas.microsoft.com/office/drawing/2016/5/12/chartex" xmlns:cx7="http://schemas.microsoft.com/office/drawing/2016/5/13/chartex" xmlns:cx8="http://schemas.microsoft.com/office/drawing/2016/5/14/chartex" xmlns:mc="http://schemas.openxmlformats.org/markup-compatibility/2006" xmlns:aink="http://schemas.microsoft.com/office/drawing/2016/ink" xmlns:am3d="http://schemas.microsoft.com/office/drawing/2017/model3d" xmlns:o="urn:schemas-microsoft-com:office:office" xmlns:r="http://schemas.openxmlformats.org/officeDocument/2006/relationships" xmlns:m="http://schemas.openxmlformats.org/officeDocument/2006/math" xmlns:v="urn:schemas-microsoft-com:vml" xmlns:wp14="http://schemas.microsoft.com/office/word/2010/wordprocessingDrawing" xmlns:wp="http://schemas.openxmlformats.org/drawingml/2006/wordprocessingDrawing" xmlns:w10="urn:schemas-microsoft-com:office:word" xmlns:w="http://schemas.openxmlformats.org/wordprocessingml/2006/main" xmlns:w14="http://schemas.microsoft.com/office/word/2010/wordml" xmlns:w15="http://schemas.microsoft.com/office/word/2012/wordml" xmlns:w16cex="http://schemas.microsoft.com/office/word/2018/wordml/cex" xmlns:w16cid="http://schemas.microsoft.com/office/word/2016/wordml/cid" xmlns:w16="http://schemas.microsoft.com/office/word/2018/wordml" xmlns:w16sdtdh="http://schemas.microsoft.com/office/word/2020/wordml/sdtdatahash" xmlns:w16se="http://schemas.microsoft.com/office/word/2015/wordml/symex" xmlns:wpg="http://schemas.microsoft.com/office/word/2010/wordprocessingGroup" xmlns:wpi="http://schemas.microsoft.com/office/word/2010/wordprocessingInk" xmlns:wne="http://schemas.microsoft.com/office/word/2006/wordml" xmlns:wps="http://schemas.microsoft.com/office/word/2010/wordprocessingShape" mc:Ignorable="w14 w15 w16se w16cid w16 w16cex w16sdtdh wp14">
+<w:hdr xmlns:wpc="http://schemas.microsoft.com/office/word/2010/wordprocessingCanvas" xmlns:cx="http://schemas.microsoft.com/office/drawing/2014/chartex" xmlns:cx1="http://schemas.microsoft.com/office/drawing/2015/9/8/chartex" xmlns:cx2="http://schemas.microsoft.com/office/drawing/2015/10/21/chartex" xmlns:cx3="http://schemas.microsoft.com/office/drawing/2016/5/9/chartex" xmlns:cx4="http://schemas.microsoft.com/office/drawing/2016/5/10/chartex" xmlns:cx5="http://schemas.microsoft.com/office/drawing/2016/5/11/chartex" xmlns:cx6="http://schemas.microsoft.com/office/drawing/2016/5/12/chartex" xmlns:cx7="http://schemas.microsoft.com/office/drawing/2016/5/13/chartex" xmlns:cx8="http://schemas.microsoft.com/office/drawing/2016/5/14/chartex" xmlns:mc="http://schemas.openxmlformats.org/markup-compatibility/2006" xmlns:aink="http://schemas.microsoft.com/office/drawing/2016/ink" xmlns:am3d="http://schemas.microsoft.com/office/drawing/2017/model3d" xmlns:o="urn:schemas-microsoft-com:office:office" xmlns:oel="http://schemas.microsoft.com/office/2019/extlst" xmlns:r="http://schemas.openxmlformats.org/officeDocument/2006/relationships" xmlns:m="http://schemas.openxmlformats.org/officeDocument/2006/math" xmlns:v="urn:schemas-microsoft-com:vml" xmlns:wp14="http://schemas.microsoft.com/office/word/2010/wordprocessingDrawing" xmlns:wp="http://schemas.openxmlformats.org/drawingml/2006/wordprocessingDrawing" xmlns:w10="urn:schemas-microsoft-com:office:word" xmlns:w="http://schemas.openxmlformats.org/wordprocessingml/2006/main" xmlns:w14="http://schemas.microsoft.com/office/word/2010/wordml" xmlns:w15="http://schemas.microsoft.com/office/word/2012/wordml" xmlns:w16cex="http://schemas.microsoft.com/office/word/2018/wordml/cex" xmlns:w16cid="http://schemas.microsoft.com/office/word/2016/wordml/cid" xmlns:w16="http://schemas.microsoft.com/office/word/2018/wordml" xmlns:w16sdtdh="http://schemas.microsoft.com/office/word/2020/wordml/sdtdatahash" xmlns:w16se="http://schemas.microsoft.com/office/word/2015/wordml/symex" xmlns:wpg="http://schemas.microsoft.com/office/word/2010/wordprocessingGroup" xmlns:wpi="http://schemas.microsoft.com/office/word/2010/wordprocessingInk" xmlns:wne="http://schemas.microsoft.com/office/word/2006/wordml" xmlns:wps="http://schemas.microsoft.com/office/word/2010/wordprocessingShape" mc:Ignorable="w14 w15 w16se w16cid w16 w16cex w16sdtdh wp14">
   <w:p>
     <w:pPr>
       <w:pStyle w:val="Title"/>
@@ -810,34 +884,7 @@
       <w:pStyle w:val="Subtitle"/>
     </w:pPr>
     <w:r>
-      <w:t>323</w:t>
-    </w:r>
-    <w:r>
-      <w:t>-</w:t>
-    </w:r>
-    <w:r>
-      <w:t>696</w:t>
-    </w:r>
-    <w:r>
-      <w:t>-</w:t>
-    </w:r>
-    <w:r>
-      <w:t>6624</w:t>
-    </w:r>
-    <w:r>
-      <w:t xml:space="preserve"> ◦ </w:t>
-    </w:r>
-    <w:r>
-      <w:t>noah</w:t>
-    </w:r>
-    <w:r>
-      <w:t>@</w:t>
-    </w:r>
-    <w:r>
-      <w:t>noahwright.dev</w:t>
-    </w:r>
-    <w:r>
-      <w:t xml:space="preserve"> ◦ </w:t>
+      <w:t xml:space="preserve">404-989-3714 ◦ noahwright87@gmail.com ◦ </w:t>
     </w:r>
     <w:r>
       <w:t>https://www.linkedin.com/in/noah-wright-dev/</w:t>
@@ -846,18 +893,8 @@
 </w:hdr>
 </file>
 
-<file path=word/header3.xml><?xml version="1.0" encoding="utf-8"?>
-<w:hdr xmlns:wpc="http://schemas.microsoft.com/office/word/2010/wordprocessingCanvas" xmlns:cx="http://schemas.microsoft.com/office/drawing/2014/chartex" xmlns:cx1="http://schemas.microsoft.com/office/drawing/2015/9/8/chartex" xmlns:cx2="http://schemas.microsoft.com/office/drawing/2015/10/21/chartex" xmlns:cx3="http://schemas.microsoft.com/office/drawing/2016/5/9/chartex" xmlns:cx4="http://schemas.microsoft.com/office/drawing/2016/5/10/chartex" xmlns:cx5="http://schemas.microsoft.com/office/drawing/2016/5/11/chartex" xmlns:cx6="http://schemas.microsoft.com/office/drawing/2016/5/12/chartex" xmlns:cx7="http://schemas.microsoft.com/office/drawing/2016/5/13/chartex" xmlns:cx8="http://schemas.microsoft.com/office/drawing/2016/5/14/chartex" xmlns:mc="http://schemas.openxmlformats.org/markup-compatibility/2006" xmlns:aink="http://schemas.microsoft.com/office/drawing/2016/ink" xmlns:am3d="http://schemas.microsoft.com/office/drawing/2017/model3d" xmlns:o="urn:schemas-microsoft-com:office:office" xmlns:r="http://schemas.openxmlformats.org/officeDocument/2006/relationships" xmlns:m="http://schemas.openxmlformats.org/officeDocument/2006/math" xmlns:v="urn:schemas-microsoft-com:vml" xmlns:wp14="http://schemas.microsoft.com/office/word/2010/wordprocessingDrawing" xmlns:wp="http://schemas.openxmlformats.org/drawingml/2006/wordprocessingDrawing" xmlns:w10="urn:schemas-microsoft-com:office:word" xmlns:w="http://schemas.openxmlformats.org/wordprocessingml/2006/main" xmlns:w14="http://schemas.microsoft.com/office/word/2010/wordml" xmlns:w15="http://schemas.microsoft.com/office/word/2012/wordml" xmlns:w16cex="http://schemas.microsoft.com/office/word/2018/wordml/cex" xmlns:w16cid="http://schemas.microsoft.com/office/word/2016/wordml/cid" xmlns:w16="http://schemas.microsoft.com/office/word/2018/wordml" xmlns:w16sdtdh="http://schemas.microsoft.com/office/word/2020/wordml/sdtdatahash" xmlns:w16se="http://schemas.microsoft.com/office/word/2015/wordml/symex" xmlns:wpg="http://schemas.microsoft.com/office/word/2010/wordprocessingGroup" xmlns:wpi="http://schemas.microsoft.com/office/word/2010/wordprocessingInk" xmlns:wne="http://schemas.microsoft.com/office/word/2006/wordml" xmlns:wps="http://schemas.microsoft.com/office/word/2010/wordprocessingShape" mc:Ignorable="w14 w15 w16se w16cid w16 w16cex w16sdtdh wp14">
-  <w:p>
-    <w:pPr>
-      <w:pStyle w:val="Header"/>
-    </w:pPr>
-  </w:p>
-</w:hdr>
-</file>
-
 <file path=word/numbering.xml><?xml version="1.0" encoding="utf-8"?>
-<w:numbering xmlns:wpc="http://schemas.microsoft.com/office/word/2010/wordprocessingCanvas" xmlns:cx="http://schemas.microsoft.com/office/drawing/2014/chartex" xmlns:cx1="http://schemas.microsoft.com/office/drawing/2015/9/8/chartex" xmlns:cx2="http://schemas.microsoft.com/office/drawing/2015/10/21/chartex" xmlns:cx3="http://schemas.microsoft.com/office/drawing/2016/5/9/chartex" xmlns:cx4="http://schemas.microsoft.com/office/drawing/2016/5/10/chartex" xmlns:cx5="http://schemas.microsoft.com/office/drawing/2016/5/11/chartex" xmlns:cx6="http://schemas.microsoft.com/office/drawing/2016/5/12/chartex" xmlns:cx7="http://schemas.microsoft.com/office/drawing/2016/5/13/chartex" xmlns:cx8="http://schemas.microsoft.com/office/drawing/2016/5/14/chartex" xmlns:mc="http://schemas.openxmlformats.org/markup-compatibility/2006" xmlns:aink="http://schemas.microsoft.com/office/drawing/2016/ink" xmlns:am3d="http://schemas.microsoft.com/office/drawing/2017/model3d" xmlns:o="urn:schemas-microsoft-com:office:office" xmlns:r="http://schemas.openxmlformats.org/officeDocument/2006/relationships" xmlns:m="http://schemas.openxmlformats.org/officeDocument/2006/math" xmlns:v="urn:schemas-microsoft-com:vml" xmlns:wp14="http://schemas.microsoft.com/office/word/2010/wordprocessingDrawing" xmlns:wp="http://schemas.openxmlformats.org/drawingml/2006/wordprocessingDrawing" xmlns:w10="urn:schemas-microsoft-com:office:word" xmlns:w="http://schemas.openxmlformats.org/wordprocessingml/2006/main" xmlns:w14="http://schemas.microsoft.com/office/word/2010/wordml" xmlns:w15="http://schemas.microsoft.com/office/word/2012/wordml" xmlns:w16cex="http://schemas.microsoft.com/office/word/2018/wordml/cex" xmlns:w16cid="http://schemas.microsoft.com/office/word/2016/wordml/cid" xmlns:w16="http://schemas.microsoft.com/office/word/2018/wordml" xmlns:w16sdtdh="http://schemas.microsoft.com/office/word/2020/wordml/sdtdatahash" xmlns:w16se="http://schemas.microsoft.com/office/word/2015/wordml/symex" xmlns:wpg="http://schemas.microsoft.com/office/word/2010/wordprocessingGroup" xmlns:wpi="http://schemas.microsoft.com/office/word/2010/wordprocessingInk" xmlns:wne="http://schemas.microsoft.com/office/word/2006/wordml" xmlns:wps="http://schemas.microsoft.com/office/word/2010/wordprocessingShape" mc:Ignorable="w14 w15 w16se w16cid w16 w16cex w16sdtdh wp14">
+<w:numbering xmlns:wpc="http://schemas.microsoft.com/office/word/2010/wordprocessingCanvas" xmlns:cx="http://schemas.microsoft.com/office/drawing/2014/chartex" xmlns:cx1="http://schemas.microsoft.com/office/drawing/2015/9/8/chartex" xmlns:cx2="http://schemas.microsoft.com/office/drawing/2015/10/21/chartex" xmlns:cx3="http://schemas.microsoft.com/office/drawing/2016/5/9/chartex" xmlns:cx4="http://schemas.microsoft.com/office/drawing/2016/5/10/chartex" xmlns:cx5="http://schemas.microsoft.com/office/drawing/2016/5/11/chartex" xmlns:cx6="http://schemas.microsoft.com/office/drawing/2016/5/12/chartex" xmlns:cx7="http://schemas.microsoft.com/office/drawing/2016/5/13/chartex" xmlns:cx8="http://schemas.microsoft.com/office/drawing/2016/5/14/chartex" xmlns:mc="http://schemas.openxmlformats.org/markup-compatibility/2006" xmlns:aink="http://schemas.microsoft.com/office/drawing/2016/ink" xmlns:am3d="http://schemas.microsoft.com/office/drawing/2017/model3d" xmlns:o="urn:schemas-microsoft-com:office:office" xmlns:oel="http://schemas.microsoft.com/office/2019/extlst" xmlns:r="http://schemas.openxmlformats.org/officeDocument/2006/relationships" xmlns:m="http://schemas.openxmlformats.org/officeDocument/2006/math" xmlns:v="urn:schemas-microsoft-com:vml" xmlns:wp14="http://schemas.microsoft.com/office/word/2010/wordprocessingDrawing" xmlns:wp="http://schemas.openxmlformats.org/drawingml/2006/wordprocessingDrawing" xmlns:w10="urn:schemas-microsoft-com:office:word" xmlns:w="http://schemas.openxmlformats.org/wordprocessingml/2006/main" xmlns:w14="http://schemas.microsoft.com/office/word/2010/wordml" xmlns:w15="http://schemas.microsoft.com/office/word/2012/wordml" xmlns:w16cex="http://schemas.microsoft.com/office/word/2018/wordml/cex" xmlns:w16cid="http://schemas.microsoft.com/office/word/2016/wordml/cid" xmlns:w16="http://schemas.microsoft.com/office/word/2018/wordml" xmlns:w16sdtdh="http://schemas.microsoft.com/office/word/2020/wordml/sdtdatahash" xmlns:w16se="http://schemas.microsoft.com/office/word/2015/wordml/symex" xmlns:wpg="http://schemas.microsoft.com/office/word/2010/wordprocessingGroup" xmlns:wpi="http://schemas.microsoft.com/office/word/2010/wordprocessingInk" xmlns:wne="http://schemas.microsoft.com/office/word/2006/wordml" xmlns:wps="http://schemas.microsoft.com/office/word/2010/wordprocessingShape" mc:Ignorable="w14 w15 w16se w16cid w16 w16cex w16sdtdh wp14">
   <w:abstractNum w:abstractNumId="0" w15:restartNumberingAfterBreak="0">
     <w:nsid w:val="087D50E6"/>
     <w:multiLevelType w:val="hybridMultilevel"/>
@@ -1311,16 +1348,16 @@
       </w:rPr>
     </w:lvl>
   </w:abstractNum>
-  <w:num w:numId="1">
+  <w:num w:numId="1" w16cid:durableId="249390416">
     <w:abstractNumId w:val="0"/>
   </w:num>
-  <w:num w:numId="2">
+  <w:num w:numId="2" w16cid:durableId="808743357">
     <w:abstractNumId w:val="1"/>
   </w:num>
-  <w:num w:numId="3">
+  <w:num w:numId="3" w16cid:durableId="1710373948">
     <w:abstractNumId w:val="2"/>
   </w:num>
-  <w:num w:numId="4">
+  <w:num w:numId="4" w16cid:durableId="1002702142">
     <w:abstractNumId w:val="3"/>
   </w:num>
 </w:numbering>
@@ -2284,4 +2321,16 @@
     </a:ext>
   </a:extLst>
 </a:theme>
+</file>
+
+<file path=customXml/item1.xml><?xml version="1.0" encoding="utf-8"?>
+<b:Sources xmlns:b="http://schemas.openxmlformats.org/officeDocument/2006/bibliography" xmlns="http://schemas.openxmlformats.org/officeDocument/2006/bibliography" SelectedStyle="\APASixthEditionOfficeOnline.xsl" StyleName="APA" Version="6"/>
+</file>
+
+<file path=customXml/itemProps1.xml><?xml version="1.0" encoding="utf-8"?>
+<ds:datastoreItem xmlns:ds="http://schemas.openxmlformats.org/officeDocument/2006/customXml" ds:itemID="{7C0CC34B-6FD0-4E88-BDED-61AE28FCE645}">
+  <ds:schemaRefs>
+    <ds:schemaRef ds:uri="http://schemas.openxmlformats.org/officeDocument/2006/bibliography"/>
+  </ds:schemaRefs>
+</ds:datastoreItem>
 </file>
</xml_diff>